<commit_message>
agregamos atributos al usuario
</commit_message>
<xml_diff>
--- a/usuario.docx
+++ b/usuario.docx
@@ -2,6 +2,91 @@
 <file path=word/document.xml><?xml version="1.0" encoding="utf-8"?>
 <w:document xmlns:wpc="http://schemas.microsoft.com/office/word/2010/wordprocessingCanvas" xmlns:mo="http://schemas.microsoft.com/office/mac/office/2008/main" xmlns:mc="http://schemas.openxmlformats.org/markup-compatibility/2006" xmlns:mv="urn:schemas-microsoft-com:mac:vml" xmlns:o="urn:schemas-microsoft-com:office:office" xmlns:r="http://schemas.openxmlformats.org/officeDocument/2006/relationships" xmlns:m="http://schemas.openxmlformats.org/officeDocument/2006/math" xmlns:v="urn:schemas-microsoft-com:vml" xmlns:wp14="http://schemas.microsoft.com/office/word/2010/wordprocessingDrawing" xmlns:wp="http://schemas.openxmlformats.org/drawingml/2006/wordprocessingDrawing" xmlns:w10="urn:schemas-microsoft-com:office:word" xmlns:w="http://schemas.openxmlformats.org/wordprocessingml/2006/main" xmlns:w14="http://schemas.microsoft.com/office/word/2010/wordml" xmlns:wpg="http://schemas.microsoft.com/office/word/2010/wordprocessingGroup" xmlns:wpi="http://schemas.microsoft.com/office/word/2010/wordprocessingInk" xmlns:wne="http://schemas.microsoft.com/office/word/2006/wordml" xmlns:wps="http://schemas.microsoft.com/office/word/2010/wordprocessingShape" mc:Ignorable="w14 wp14">
   <w:body>
+    <w:p>
+      <w:proofErr w:type="spellStart"/>
+      <w:r>
+        <w:t>String</w:t>
+      </w:r>
+      <w:proofErr w:type="spellEnd"/>
+      <w:r>
+        <w:t xml:space="preserve"> </w:t>
+      </w:r>
+      <w:proofErr w:type="spellStart"/>
+      <w:r>
+        <w:t>nombreUsuario</w:t>
+      </w:r>
+      <w:proofErr w:type="spellEnd"/>
+      <w:r>
+        <w:t>;</w:t>
+      </w:r>
+    </w:p>
+    <w:p>
+      <w:proofErr w:type="spellStart"/>
+      <w:r>
+        <w:t>String</w:t>
+      </w:r>
+      <w:proofErr w:type="spellEnd"/>
+      <w:r>
+        <w:t xml:space="preserve"> </w:t>
+      </w:r>
+      <w:proofErr w:type="spellStart"/>
+      <w:r>
+        <w:t>idUsuario</w:t>
+      </w:r>
+      <w:proofErr w:type="spellEnd"/>
+      <w:r>
+        <w:t>;</w:t>
+      </w:r>
+    </w:p>
+    <w:p>
+      <w:proofErr w:type="spellStart"/>
+      <w:r>
+        <w:t>int</w:t>
+      </w:r>
+      <w:proofErr w:type="spellEnd"/>
+      <w:r>
+        <w:t xml:space="preserve"> </w:t>
+      </w:r>
+      <w:proofErr w:type="spellStart"/>
+      <w:r>
+        <w:t>edadUsuario</w:t>
+      </w:r>
+      <w:proofErr w:type="spellEnd"/>
+      <w:r>
+        <w:t>;</w:t>
+      </w:r>
+    </w:p>
+    <w:p>
+      <w:r>
+        <w:t xml:space="preserve">Date </w:t>
+      </w:r>
+      <w:proofErr w:type="spellStart"/>
+      <w:r>
+        <w:t>nacimientoUsuario</w:t>
+      </w:r>
+      <w:proofErr w:type="spellEnd"/>
+      <w:r>
+        <w:t>;</w:t>
+      </w:r>
+    </w:p>
+    <w:p>
+      <w:proofErr w:type="spellStart"/>
+      <w:r>
+        <w:t>long</w:t>
+      </w:r>
+      <w:proofErr w:type="spellEnd"/>
+      <w:r>
+        <w:t xml:space="preserve"> </w:t>
+      </w:r>
+      <w:proofErr w:type="spellStart"/>
+      <w:r>
+        <w:t>cedulaUsuario</w:t>
+      </w:r>
+      <w:proofErr w:type="spellEnd"/>
+      <w:r>
+        <w:t>;</w:t>
+      </w:r>
+    </w:p>
     <w:p>
       <w:bookmarkStart w:id="0" w:name="_GoBack"/>
       <w:bookmarkEnd w:id="0"/>

</xml_diff>